<commit_message>
added 4 complex potions and 1 simple potion. Added 1 ingredient to center of maze.
</commit_message>
<xml_diff>
--- a/data/z_potion_guide.docx
+++ b/data/z_potion_guide.docx
@@ -11,6 +11,7 @@
           <w:u w:val="single"/>
         </w:rPr>
       </w:pPr>
+      <w:proofErr w:type="spellStart"/>
       <w:r>
         <w:rPr>
           <w:b/>
@@ -25,7 +26,31 @@
           <w:bCs/>
           <w:u w:val="single"/>
         </w:rPr>
-        <w:t>List of potions:</w:t>
+        <w:t>List</w:t>
+      </w:r>
+      <w:proofErr w:type="spellEnd"/>
+      <w:r>
+        <w:rPr>
+          <w:b/>
+          <w:bCs/>
+          <w:u w:val="single"/>
+        </w:rPr>
+        <w:t xml:space="preserve"> of potions:</w:t>
+      </w:r>
+      <w:r>
+        <w:rPr>
+          <w:b/>
+          <w:bCs/>
+        </w:rPr>
+        <w:t xml:space="preserve"> </w:t>
+      </w:r>
+      <w:r>
+        <w:rPr>
+          <w:b/>
+          <w:bCs/>
+          <w:color w:val="FF0000"/>
+        </w:rPr>
+        <w:t>(Outdated)</w:t>
       </w:r>
     </w:p>
     <w:p>
@@ -152,8 +177,17 @@
           <w:b/>
           <w:bCs/>
         </w:rPr>
-        <w:t>Potion Potion</w:t>
-      </w:r>
+        <w:t xml:space="preserve">Potion </w:t>
+      </w:r>
+      <w:proofErr w:type="spellStart"/>
+      <w:r>
+        <w:rPr>
+          <w:b/>
+          <w:bCs/>
+        </w:rPr>
+        <w:t>Potion</w:t>
+      </w:r>
+      <w:proofErr w:type="spellEnd"/>
       <w:r>
         <w:t xml:space="preserve"> </w:t>
       </w:r>
@@ -393,8 +427,13 @@
         </w:rPr>
         <w:t xml:space="preserve"> </w:t>
       </w:r>
-      <w:r>
-        <w:t xml:space="preserve">octopus powder + </w:t>
+      <w:proofErr w:type="gramStart"/>
+      <w:r>
+        <w:t>octopus</w:t>
+      </w:r>
+      <w:proofErr w:type="gramEnd"/>
+      <w:r>
+        <w:t xml:space="preserve"> powder + </w:t>
       </w:r>
       <w:r>
         <w:t>water</w:t>
@@ -674,7 +713,15 @@
           <w:b/>
           <w:bCs/>
         </w:rPr>
-        <w:t xml:space="preserve"> sy</w:t>
+        <w:t xml:space="preserve"> </w:t>
+      </w:r>
+      <w:proofErr w:type="spellStart"/>
+      <w:r>
+        <w:rPr>
+          <w:b/>
+          <w:bCs/>
+        </w:rPr>
+        <w:t>sy</w:t>
       </w:r>
       <w:r>
         <w:rPr>
@@ -683,6 +730,7 @@
         </w:rPr>
         <w:t>rum</w:t>
       </w:r>
+      <w:proofErr w:type="spellEnd"/>
       <w:r>
         <w:rPr>
           <w:b/>
@@ -714,6 +762,7 @@
         </w:rPr>
         <w:t xml:space="preserve"> </w:t>
       </w:r>
+      <w:proofErr w:type="gramStart"/>
       <w:r>
         <w:t>+</w:t>
       </w:r>
@@ -734,6 +783,7 @@
       <w:r>
         <w:t>ginger</w:t>
       </w:r>
+      <w:proofErr w:type="gramEnd"/>
     </w:p>
     <w:p>
       <w:pPr>
@@ -842,8 +892,17 @@
           <w:b/>
           <w:bCs/>
         </w:rPr>
-        <w:t>Slimy Syrum</w:t>
-      </w:r>
+        <w:t xml:space="preserve">Slimy </w:t>
+      </w:r>
+      <w:proofErr w:type="spellStart"/>
+      <w:r>
+        <w:rPr>
+          <w:b/>
+          <w:bCs/>
+        </w:rPr>
+        <w:t>Syrum</w:t>
+      </w:r>
+      <w:proofErr w:type="spellEnd"/>
       <w:r>
         <w:sym w:font="Wingdings" w:char="F0E0"/>
       </w:r>
@@ -922,8 +981,17 @@
           <w:b/>
           <w:bCs/>
         </w:rPr>
-        <w:t>vile vial of Amortentia</w:t>
-      </w:r>
+        <w:t xml:space="preserve">vile vial of </w:t>
+      </w:r>
+      <w:proofErr w:type="spellStart"/>
+      <w:r>
+        <w:rPr>
+          <w:b/>
+          <w:bCs/>
+        </w:rPr>
+        <w:t>Amortentia</w:t>
+      </w:r>
+      <w:proofErr w:type="spellEnd"/>
       <w:r>
         <w:t xml:space="preserve"> </w:t>
       </w:r>
@@ -949,8 +1017,494 @@
         <w:t>E</w:t>
       </w:r>
       <w:r>
-        <w:t xml:space="preserve">mbers + Brew of VIsions + Time Potion </w:t>
-      </w:r>
+        <w:t xml:space="preserve">mbers + Brew of </w:t>
+      </w:r>
+      <w:proofErr w:type="spellStart"/>
+      <w:r>
+        <w:t>VIsions</w:t>
+      </w:r>
+      <w:proofErr w:type="spellEnd"/>
+      <w:r>
+        <w:t xml:space="preserve"> + Time Potion </w:t>
+      </w:r>
+    </w:p>
+    <w:p/>
+    <w:p>
+      <w:pPr>
+        <w:rPr>
+          <w:b/>
+          <w:bCs/>
+          <w:sz w:val="28"/>
+          <w:szCs w:val="28"/>
+          <w:u w:val="single"/>
+        </w:rPr>
+      </w:pPr>
+      <w:r>
+        <w:rPr>
+          <w:b/>
+          <w:bCs/>
+          <w:sz w:val="28"/>
+          <w:szCs w:val="28"/>
+          <w:u w:val="single"/>
+        </w:rPr>
+        <w:t>new potions:</w:t>
+      </w:r>
+    </w:p>
+    <w:p>
+      <w:pPr>
+        <w:autoSpaceDE w:val="0"/>
+        <w:autoSpaceDN w:val="0"/>
+        <w:adjustRightInd w:val="0"/>
+        <w:spacing w:after="200" w:line="276" w:lineRule="auto"/>
+        <w:rPr>
+          <w:rFonts w:ascii="Calibri" w:hAnsi="Calibri" w:cs="Calibri"/>
+          <w:lang w:val="en"/>
+        </w:rPr>
+      </w:pPr>
+      <w:r>
+        <w:rPr>
+          <w:rFonts w:ascii="Calibri" w:hAnsi="Calibri" w:cs="Calibri"/>
+          <w:lang w:val="en"/>
+        </w:rPr>
+        <w:t>a w</w:t>
+      </w:r>
+      <w:r>
+        <w:rPr>
+          <w:rFonts w:ascii="Calibri" w:hAnsi="Calibri" w:cs="Calibri"/>
+          <w:lang w:val="en"/>
+        </w:rPr>
+        <w:t>yvern ear</w:t>
+      </w:r>
+      <w:r>
+        <w:rPr>
+          <w:rFonts w:ascii="Calibri" w:hAnsi="Calibri" w:cs="Calibri"/>
+          <w:lang w:val="en"/>
+        </w:rPr>
+        <w:t xml:space="preserve"> + </w:t>
+      </w:r>
+      <w:r>
+        <w:rPr>
+          <w:rFonts w:ascii="Calibri" w:hAnsi="Calibri" w:cs="Calibri"/>
+          <w:lang w:val="en"/>
+        </w:rPr>
+        <w:t>w</w:t>
+      </w:r>
+      <w:r>
+        <w:rPr>
+          <w:rFonts w:ascii="Calibri" w:hAnsi="Calibri" w:cs="Calibri"/>
+          <w:lang w:val="en"/>
+        </w:rPr>
+        <w:t xml:space="preserve">erewolf fur </w:t>
+      </w:r>
+      <w:r>
+        <w:rPr>
+          <w:rFonts w:ascii="Calibri" w:hAnsi="Calibri" w:cs="Calibri"/>
+          <w:lang w:val="en"/>
+        </w:rPr>
+        <w:sym w:font="Wingdings" w:char="F0E0"/>
+      </w:r>
+      <w:r>
+        <w:rPr>
+          <w:rFonts w:ascii="Calibri" w:hAnsi="Calibri" w:cs="Calibri"/>
+          <w:lang w:val="en"/>
+        </w:rPr>
+        <w:t xml:space="preserve"> Hearing gel</w:t>
+      </w:r>
+    </w:p>
+    <w:p>
+      <w:pPr>
+        <w:autoSpaceDE w:val="0"/>
+        <w:autoSpaceDN w:val="0"/>
+        <w:adjustRightInd w:val="0"/>
+        <w:spacing w:after="200" w:line="276" w:lineRule="auto"/>
+        <w:rPr>
+          <w:rFonts w:ascii="Calibri" w:hAnsi="Calibri" w:cs="Calibri"/>
+          <w:lang w:val="en"/>
+        </w:rPr>
+      </w:pPr>
+      <w:r>
+        <w:rPr>
+          <w:rFonts w:ascii="Calibri" w:hAnsi="Calibri" w:cs="Calibri"/>
+          <w:lang w:val="en"/>
+        </w:rPr>
+        <w:t>c</w:t>
+      </w:r>
+      <w:r>
+        <w:rPr>
+          <w:rFonts w:ascii="Calibri" w:hAnsi="Calibri" w:cs="Calibri"/>
+          <w:lang w:val="en"/>
+        </w:rPr>
+        <w:t xml:space="preserve">entaur </w:t>
+      </w:r>
+      <w:r>
+        <w:rPr>
+          <w:rFonts w:ascii="Calibri" w:hAnsi="Calibri" w:cs="Calibri"/>
+          <w:lang w:val="en"/>
+        </w:rPr>
+        <w:t>arteries</w:t>
+      </w:r>
+      <w:r>
+        <w:rPr>
+          <w:rFonts w:ascii="Calibri" w:hAnsi="Calibri" w:cs="Calibri"/>
+          <w:lang w:val="en"/>
+        </w:rPr>
+        <w:t xml:space="preserve"> + </w:t>
+      </w:r>
+      <w:r>
+        <w:rPr>
+          <w:rFonts w:ascii="Calibri" w:hAnsi="Calibri" w:cs="Calibri"/>
+          <w:lang w:val="en"/>
+        </w:rPr>
+        <w:t xml:space="preserve">a </w:t>
+      </w:r>
+      <w:r>
+        <w:rPr>
+          <w:rFonts w:ascii="Calibri" w:hAnsi="Calibri" w:cs="Calibri"/>
+          <w:lang w:val="en"/>
+        </w:rPr>
+        <w:t>c</w:t>
+      </w:r>
+      <w:r>
+        <w:rPr>
+          <w:rFonts w:ascii="Calibri" w:hAnsi="Calibri" w:cs="Calibri"/>
+          <w:lang w:val="en"/>
+        </w:rPr>
+        <w:t xml:space="preserve">himera tail </w:t>
+      </w:r>
+      <w:r>
+        <w:rPr>
+          <w:rFonts w:ascii="Calibri" w:hAnsi="Calibri" w:cs="Calibri"/>
+          <w:lang w:val="en"/>
+        </w:rPr>
+        <w:sym w:font="Wingdings" w:char="F0E0"/>
+      </w:r>
+      <w:r>
+        <w:rPr>
+          <w:rFonts w:ascii="Calibri" w:hAnsi="Calibri" w:cs="Calibri"/>
+          <w:lang w:val="en"/>
+        </w:rPr>
+        <w:t xml:space="preserve"> Healing salve</w:t>
+      </w:r>
+    </w:p>
+    <w:p>
+      <w:pPr>
+        <w:autoSpaceDE w:val="0"/>
+        <w:autoSpaceDN w:val="0"/>
+        <w:adjustRightInd w:val="0"/>
+        <w:spacing w:after="200" w:line="276" w:lineRule="auto"/>
+        <w:rPr>
+          <w:rFonts w:ascii="Calibri" w:hAnsi="Calibri" w:cs="Calibri"/>
+          <w:lang w:val="en"/>
+        </w:rPr>
+      </w:pPr>
+      <w:r>
+        <w:rPr>
+          <w:rFonts w:ascii="Calibri" w:hAnsi="Calibri" w:cs="Calibri"/>
+          <w:lang w:val="en"/>
+        </w:rPr>
+        <w:t xml:space="preserve">goblin </w:t>
+      </w:r>
+      <w:r>
+        <w:rPr>
+          <w:rFonts w:ascii="Calibri" w:hAnsi="Calibri" w:cs="Calibri"/>
+          <w:lang w:val="en"/>
+        </w:rPr>
+        <w:t>g</w:t>
+      </w:r>
+      <w:r>
+        <w:rPr>
+          <w:rFonts w:ascii="Calibri" w:hAnsi="Calibri" w:cs="Calibri"/>
+          <w:lang w:val="en"/>
+        </w:rPr>
+        <w:t>ums</w:t>
+      </w:r>
+      <w:r>
+        <w:rPr>
+          <w:rFonts w:ascii="Calibri" w:hAnsi="Calibri" w:cs="Calibri"/>
+          <w:lang w:val="en"/>
+        </w:rPr>
+        <w:t xml:space="preserve"> + </w:t>
+      </w:r>
+      <w:r>
+        <w:rPr>
+          <w:rFonts w:ascii="Calibri" w:hAnsi="Calibri" w:cs="Calibri"/>
+          <w:lang w:val="en"/>
+        </w:rPr>
+        <w:t xml:space="preserve">a </w:t>
+      </w:r>
+      <w:r>
+        <w:rPr>
+          <w:rFonts w:ascii="Calibri" w:hAnsi="Calibri" w:cs="Calibri"/>
+          <w:lang w:val="en"/>
+        </w:rPr>
+        <w:t>g</w:t>
+      </w:r>
+      <w:r>
+        <w:rPr>
+          <w:rFonts w:ascii="Calibri" w:hAnsi="Calibri" w:cs="Calibri"/>
+          <w:lang w:val="en"/>
+        </w:rPr>
+        <w:t>riffin</w:t>
+      </w:r>
+      <w:r>
+        <w:rPr>
+          <w:rFonts w:ascii="Calibri" w:hAnsi="Calibri" w:cs="Calibri"/>
+          <w:lang w:val="en"/>
+        </w:rPr>
+        <w:t xml:space="preserve">’s </w:t>
+      </w:r>
+      <w:r>
+        <w:rPr>
+          <w:rFonts w:ascii="Calibri" w:hAnsi="Calibri" w:cs="Calibri"/>
+          <w:lang w:val="en"/>
+        </w:rPr>
+        <w:t xml:space="preserve">beak </w:t>
+      </w:r>
+      <w:r>
+        <w:rPr>
+          <w:rFonts w:ascii="Calibri" w:hAnsi="Calibri" w:cs="Calibri"/>
+          <w:lang w:val="en"/>
+        </w:rPr>
+        <w:sym w:font="Wingdings" w:char="F0E0"/>
+      </w:r>
+      <w:r>
+        <w:rPr>
+          <w:rFonts w:ascii="Calibri" w:hAnsi="Calibri" w:cs="Calibri"/>
+          <w:lang w:val="en"/>
+        </w:rPr>
+        <w:t xml:space="preserve"> </w:t>
+      </w:r>
+      <w:proofErr w:type="spellStart"/>
+      <w:r>
+        <w:rPr>
+          <w:rFonts w:ascii="Calibri" w:hAnsi="Calibri" w:cs="Calibri"/>
+          <w:lang w:val="en"/>
+        </w:rPr>
+        <w:t>Appetitus</w:t>
+      </w:r>
+      <w:proofErr w:type="spellEnd"/>
+      <w:r>
+        <w:rPr>
+          <w:rFonts w:ascii="Calibri" w:hAnsi="Calibri" w:cs="Calibri"/>
+          <w:lang w:val="en"/>
+        </w:rPr>
+        <w:t xml:space="preserve"> </w:t>
+      </w:r>
+      <w:proofErr w:type="spellStart"/>
+      <w:r>
+        <w:rPr>
+          <w:rFonts w:ascii="Calibri" w:hAnsi="Calibri" w:cs="Calibri"/>
+          <w:lang w:val="en"/>
+        </w:rPr>
+        <w:t>i</w:t>
+      </w:r>
+      <w:r>
+        <w:rPr>
+          <w:rFonts w:ascii="Calibri" w:hAnsi="Calibri" w:cs="Calibri"/>
+          <w:lang w:val="en"/>
+        </w:rPr>
+        <w:t>ncreasus</w:t>
+      </w:r>
+      <w:proofErr w:type="spellEnd"/>
+      <w:r>
+        <w:rPr>
+          <w:rFonts w:ascii="Calibri" w:hAnsi="Calibri" w:cs="Calibri"/>
+          <w:lang w:val="en"/>
+        </w:rPr>
+        <w:t xml:space="preserve"> </w:t>
+      </w:r>
+      <w:proofErr w:type="spellStart"/>
+      <w:r>
+        <w:rPr>
+          <w:rFonts w:ascii="Calibri" w:hAnsi="Calibri" w:cs="Calibri"/>
+          <w:lang w:val="en"/>
+        </w:rPr>
+        <w:t>syrum</w:t>
+      </w:r>
+      <w:proofErr w:type="spellEnd"/>
+    </w:p>
+    <w:p>
+      <w:pPr>
+        <w:autoSpaceDE w:val="0"/>
+        <w:autoSpaceDN w:val="0"/>
+        <w:adjustRightInd w:val="0"/>
+        <w:spacing w:after="200" w:line="276" w:lineRule="auto"/>
+        <w:rPr>
+          <w:rFonts w:ascii="Calibri" w:hAnsi="Calibri" w:cs="Calibri"/>
+          <w:lang w:val="en"/>
+        </w:rPr>
+      </w:pPr>
+      <w:r>
+        <w:rPr>
+          <w:rFonts w:ascii="Calibri" w:hAnsi="Calibri" w:cs="Calibri"/>
+          <w:lang w:val="en"/>
+        </w:rPr>
+        <w:t xml:space="preserve">mermaid scales + </w:t>
+      </w:r>
+      <w:r>
+        <w:rPr>
+          <w:rFonts w:ascii="Calibri" w:hAnsi="Calibri" w:cs="Calibri"/>
+          <w:lang w:val="en"/>
+        </w:rPr>
+        <w:t>s</w:t>
+      </w:r>
+      <w:r>
+        <w:rPr>
+          <w:rFonts w:ascii="Calibri" w:hAnsi="Calibri" w:cs="Calibri"/>
+          <w:lang w:val="en"/>
+        </w:rPr>
+        <w:t>iren</w:t>
+      </w:r>
+      <w:r>
+        <w:rPr>
+          <w:rFonts w:ascii="Calibri" w:hAnsi="Calibri" w:cs="Calibri"/>
+          <w:lang w:val="en"/>
+        </w:rPr>
+        <w:t xml:space="preserve"> </w:t>
+      </w:r>
+      <w:r>
+        <w:rPr>
+          <w:rFonts w:ascii="Calibri" w:hAnsi="Calibri" w:cs="Calibri"/>
+          <w:lang w:val="en"/>
+        </w:rPr>
+        <w:t xml:space="preserve">vocal cords </w:t>
+      </w:r>
+      <w:r>
+        <w:rPr>
+          <w:rFonts w:ascii="Calibri" w:hAnsi="Calibri" w:cs="Calibri"/>
+          <w:lang w:val="en"/>
+        </w:rPr>
+        <w:sym w:font="Wingdings" w:char="F0E0"/>
+      </w:r>
+      <w:r>
+        <w:rPr>
+          <w:rFonts w:ascii="Calibri" w:hAnsi="Calibri" w:cs="Calibri"/>
+          <w:lang w:val="en"/>
+        </w:rPr>
+        <w:t xml:space="preserve"> Tincture of </w:t>
+      </w:r>
+      <w:r>
+        <w:rPr>
+          <w:rFonts w:ascii="Calibri" w:hAnsi="Calibri" w:cs="Calibri"/>
+          <w:lang w:val="en"/>
+        </w:rPr>
+        <w:t>t</w:t>
+      </w:r>
+      <w:r>
+        <w:rPr>
+          <w:rFonts w:ascii="Calibri" w:hAnsi="Calibri" w:cs="Calibri"/>
+          <w:lang w:val="en"/>
+        </w:rPr>
+        <w:t>emptation</w:t>
+      </w:r>
+    </w:p>
+    <w:p>
+      <w:pPr>
+        <w:autoSpaceDE w:val="0"/>
+        <w:autoSpaceDN w:val="0"/>
+        <w:adjustRightInd w:val="0"/>
+        <w:spacing w:after="200" w:line="276" w:lineRule="auto"/>
+        <w:rPr>
+          <w:rFonts w:ascii="Calibri" w:hAnsi="Calibri" w:cs="Calibri"/>
+          <w:lang w:val="en"/>
+        </w:rPr>
+      </w:pPr>
+      <w:r>
+        <w:rPr>
+          <w:rFonts w:ascii="Calibri" w:hAnsi="Calibri" w:cs="Calibri"/>
+          <w:lang w:val="en"/>
+        </w:rPr>
+        <w:t xml:space="preserve">a </w:t>
+      </w:r>
+      <w:r>
+        <w:rPr>
+          <w:rFonts w:ascii="Calibri" w:hAnsi="Calibri" w:cs="Calibri"/>
+          <w:lang w:val="en"/>
+        </w:rPr>
+        <w:t>h</w:t>
+      </w:r>
+      <w:r>
+        <w:rPr>
+          <w:rFonts w:ascii="Calibri" w:hAnsi="Calibri" w:cs="Calibri"/>
+          <w:lang w:val="en"/>
+        </w:rPr>
+        <w:t xml:space="preserve">arp egg + </w:t>
+      </w:r>
+      <w:r>
+        <w:rPr>
+          <w:rFonts w:ascii="Calibri" w:hAnsi="Calibri" w:cs="Calibri"/>
+          <w:lang w:val="en"/>
+        </w:rPr>
+        <w:t>g</w:t>
+      </w:r>
+      <w:r>
+        <w:rPr>
+          <w:rFonts w:ascii="Calibri" w:hAnsi="Calibri" w:cs="Calibri"/>
+          <w:lang w:val="en"/>
+        </w:rPr>
+        <w:t>host essen</w:t>
+      </w:r>
+      <w:r>
+        <w:rPr>
+          <w:rFonts w:ascii="Calibri" w:hAnsi="Calibri" w:cs="Calibri"/>
+          <w:lang w:val="en"/>
+        </w:rPr>
+        <w:t>c</w:t>
+      </w:r>
+      <w:r>
+        <w:rPr>
+          <w:rFonts w:ascii="Calibri" w:hAnsi="Calibri" w:cs="Calibri"/>
+          <w:lang w:val="en"/>
+        </w:rPr>
+        <w:t xml:space="preserve">e </w:t>
+      </w:r>
+      <w:r>
+        <w:rPr>
+          <w:rFonts w:ascii="Calibri" w:hAnsi="Calibri" w:cs="Calibri"/>
+          <w:lang w:val="en"/>
+        </w:rPr>
+        <w:sym w:font="Wingdings" w:char="F0E0"/>
+      </w:r>
+      <w:r>
+        <w:rPr>
+          <w:rFonts w:ascii="Calibri" w:hAnsi="Calibri" w:cs="Calibri"/>
+          <w:lang w:val="en"/>
+        </w:rPr>
+        <w:t xml:space="preserve"> Philter of </w:t>
+      </w:r>
+      <w:r>
+        <w:rPr>
+          <w:rFonts w:ascii="Calibri" w:hAnsi="Calibri" w:cs="Calibri"/>
+          <w:lang w:val="en"/>
+        </w:rPr>
+        <w:t>u</w:t>
+      </w:r>
+      <w:r>
+        <w:rPr>
+          <w:rFonts w:ascii="Calibri" w:hAnsi="Calibri" w:cs="Calibri"/>
+          <w:lang w:val="en"/>
+        </w:rPr>
+        <w:t>nborn death</w:t>
+      </w:r>
+      <w:r>
+        <w:rPr>
+          <w:rFonts w:ascii="Calibri" w:hAnsi="Calibri" w:cs="Calibri"/>
+          <w:lang w:val="en"/>
+        </w:rPr>
+        <w:t xml:space="preserve"> </w:t>
+      </w:r>
+    </w:p>
+    <w:p>
+      <w:pPr>
+        <w:autoSpaceDE w:val="0"/>
+        <w:autoSpaceDN w:val="0"/>
+        <w:adjustRightInd w:val="0"/>
+        <w:spacing w:after="200" w:line="276" w:lineRule="auto"/>
+        <w:rPr>
+          <w:rFonts w:ascii="Calibri" w:hAnsi="Calibri" w:cs="Calibri"/>
+          <w:lang w:val="en"/>
+        </w:rPr>
+      </w:pPr>
     </w:p>
     <w:sectPr>
       <w:pgSz w:w="12240" w:h="15840"/>

</xml_diff>